<commit_message>
IOT Devices Code Along with App Code
</commit_message>
<xml_diff>
--- a/Reports/Draft_SandeshPaudel.docx
+++ b/Reports/Draft_SandeshPaudel.docx
@@ -10,7 +10,6 @@
           <w:kern w:val="2"/>
           <w:szCs w:val="20"/>
           <w:lang w:bidi="sd-Deva-IN"/>
-          <w14:ligatures w14:val="standardContextual"/>
         </w:rPr>
         <w:id w:val="-926262980"/>
         <w:docPartObj>
@@ -290,7 +289,6 @@
           <w:sz w:val="22"/>
           <w:szCs w:val="20"/>
           <w:lang w:bidi="sd-Deva-IN"/>
-          <w14:ligatures w14:val="standardContextual"/>
         </w:rPr>
         <w:id w:val="-1139493569"/>
         <w:docPartObj>
@@ -1829,161 +1827,49 @@
         <w:rPr>
           <w:noProof/>
         </w:rPr>
-        <mc:AlternateContent>
-          <mc:Choice Requires="wps">
-            <w:drawing>
-              <wp:anchor distT="0" distB="0" distL="114300" distR="114300" simplePos="0" relativeHeight="251660288" behindDoc="1" locked="0" layoutInCell="1" allowOverlap="1" wp14:anchorId="0981AF4A" wp14:editId="6CBDEF94">
-                <wp:simplePos x="0" y="0"/>
-                <wp:positionH relativeFrom="column">
-                  <wp:posOffset>2423160</wp:posOffset>
-                </wp:positionH>
-                <wp:positionV relativeFrom="paragraph">
-                  <wp:posOffset>1415415</wp:posOffset>
-                </wp:positionV>
-                <wp:extent cx="2971800" cy="635"/>
-                <wp:effectExtent l="0" t="0" r="0" b="0"/>
-                <wp:wrapTight wrapText="bothSides">
-                  <wp:wrapPolygon edited="0">
-                    <wp:start x="0" y="0"/>
-                    <wp:lineTo x="0" y="20057"/>
-                    <wp:lineTo x="21462" y="20057"/>
-                    <wp:lineTo x="21462" y="0"/>
-                    <wp:lineTo x="0" y="0"/>
-                  </wp:wrapPolygon>
-                </wp:wrapTight>
-                <wp:docPr id="1079105957" name="Text Box 1"/>
-                <wp:cNvGraphicFramePr/>
-                <a:graphic xmlns:a="http://schemas.openxmlformats.org/drawingml/2006/main">
-                  <a:graphicData uri="http://schemas.microsoft.com/office/word/2010/wordprocessingShape">
-                    <wps:wsp>
-                      <wps:cNvSpPr txBox="1"/>
-                      <wps:spPr>
-                        <a:xfrm>
-                          <a:off x="0" y="0"/>
-                          <a:ext cx="2971800" cy="635"/>
-                        </a:xfrm>
-                        <a:prstGeom prst="rect">
-                          <a:avLst/>
-                        </a:prstGeom>
-                        <a:solidFill>
-                          <a:prstClr val="white"/>
-                        </a:solidFill>
-                        <a:ln>
-                          <a:noFill/>
-                        </a:ln>
-                      </wps:spPr>
-                      <wps:txbx>
-                        <w:txbxContent>
-                          <w:p>
-                            <w:pPr>
-                              <w:pStyle w:val="Caption"/>
-                              <w:rPr>
-                                <w:noProof/>
-                                <w:sz w:val="22"/>
-                                <w:szCs w:val="20"/>
-                              </w:rPr>
-                            </w:pPr>
-                            <w:r>
-                              <w:t xml:space="preserve">Figure </w:t>
-                            </w:r>
-                            <w:r>
-                              <w:fldChar w:fldCharType="begin"/>
-                            </w:r>
-                            <w:r>
-                              <w:instrText xml:space="preserve"> SEQ Figure \* ARABIC </w:instrText>
-                            </w:r>
-                            <w:r>
-                              <w:fldChar w:fldCharType="separate"/>
-                            </w:r>
-                            <w:r>
-                              <w:rPr>
-                                <w:noProof/>
-                              </w:rPr>
-                              <w:t>1</w:t>
-                            </w:r>
-                            <w:r>
-                              <w:fldChar w:fldCharType="end"/>
-                            </w:r>
-                            <w:r>
-                              <w:t xml:space="preserve"> Arduino</w:t>
-                            </w:r>
-                            <w:r>
-                              <w:rPr>
-                                <w:noProof/>
-                              </w:rPr>
-                              <w:t xml:space="preserve"> Uno Rev3</w:t>
-                            </w:r>
-                          </w:p>
-                        </w:txbxContent>
-                      </wps:txbx>
-                      <wps:bodyPr rot="0" spcFirstLastPara="0" vertOverflow="overflow" horzOverflow="overflow" vert="horz" wrap="square" lIns="0" tIns="0" rIns="0" bIns="0" numCol="1" spcCol="0" rtlCol="0" fromWordArt="0" anchor="t" anchorCtr="0" forceAA="0" compatLnSpc="1">
-                        <a:prstTxWarp prst="textNoShape">
-                          <a:avLst/>
-                        </a:prstTxWarp>
-                        <a:spAutoFit/>
-                      </wps:bodyPr>
-                    </wps:wsp>
-                  </a:graphicData>
-                </a:graphic>
-              </wp:anchor>
-            </w:drawing>
-          </mc:Choice>
-          <mc:Fallback>
-            <w:pict>
-              <v:shapetype w14:anchorId="0981AF4A" id="_x0000_t202" coordsize="21600,21600" o:spt="202" path="m,l,21600r21600,l21600,xe">
-                <v:stroke joinstyle="miter"/>
-                <v:path gradientshapeok="t" o:connecttype="rect"/>
-              </v:shapetype>
-              <v:shape id="Text Box 1" o:spid="_x0000_s1026" type="#_x0000_t202" style="position:absolute;left:0;text-align:left;margin-left:190.8pt;margin-top:111.45pt;width:234pt;height:.05pt;z-index:-251656192;visibility:visible;mso-wrap-style:square;mso-wrap-distance-left:9pt;mso-wrap-distance-top:0;mso-wrap-distance-right:9pt;mso-wrap-distance-bottom:0;mso-position-horizontal:absolute;mso-position-horizontal-relative:text;mso-position-vertical:absolute;mso-position-vertical-relative:text;v-text-anchor:top" o:gfxdata="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" stroked="f">
-                <v:textbox style="mso-fit-shape-to-text:t" inset="0,0,0,0">
-                  <w:txbxContent>
-                    <w:p>
-                      <w:pPr>
-                        <w:pStyle w:val="Caption"/>
-                        <w:rPr>
-                          <w:noProof/>
-                          <w:sz w:val="22"/>
-                          <w:szCs w:val="20"/>
-                        </w:rPr>
-                      </w:pPr>
-                      <w:r>
-                        <w:t xml:space="preserve">Figure </w:t>
-                      </w:r>
-                      <w:r>
-                        <w:fldChar w:fldCharType="begin"/>
-                      </w:r>
-                      <w:r>
-                        <w:instrText xml:space="preserve"> SEQ Figure \* ARABIC </w:instrText>
-                      </w:r>
-                      <w:r>
-                        <w:fldChar w:fldCharType="separate"/>
-                      </w:r>
-                      <w:r>
-                        <w:rPr>
-                          <w:noProof/>
-                        </w:rPr>
-                        <w:t>1</w:t>
-                      </w:r>
-                      <w:r>
-                        <w:fldChar w:fldCharType="end"/>
-                      </w:r>
-                      <w:r>
-                        <w:t xml:space="preserve"> Arduino</w:t>
-                      </w:r>
-                      <w:r>
-                        <w:rPr>
-                          <w:noProof/>
-                        </w:rPr>
-                        <w:t xml:space="preserve"> Uno Rev3</w:t>
-                      </w:r>
-                    </w:p>
-                  </w:txbxContent>
-                </v:textbox>
-                <w10:wrap type="tight"/>
-              </v:shape>
-            </w:pict>
-          </mc:Fallback>
-        </mc:AlternateContent>
+        <w:pict w14:anchorId="32E4C310">
+          <v:shapetype id="_x0000_t202" coordsize="21600,21600" o:spt="202" path="m,l,21600r21600,l21600,xe">
+            <v:stroke joinstyle="miter"/>
+            <v:path gradientshapeok="t" o:connecttype="rect"/>
+          </v:shapetype>
+          <v:shape id="Text Box 1" o:spid="_x0000_s1030" type="#_x0000_t202" style="position:absolute;left:0;text-align:left;margin-left:190.8pt;margin-top:111.45pt;width:234pt;height:.05pt;z-index:-251656192;visibility:visible;mso-wrap-style:square;mso-wrap-distance-left:9pt;mso-wrap-distance-top:0;mso-wrap-distance-right:9pt;mso-wrap-distance-bottom:0;mso-position-horizontal:absolute;mso-position-horizontal-relative:text;mso-position-vertical:absolute;mso-position-vertical-relative:text;v-text-anchor:top" o:gfxdata="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" stroked="f">
+            <v:textbox style="mso-fit-shape-to-text:t" inset="0,0,0,0">
+              <w:txbxContent>
+                <w:p>
+                  <w:pPr>
+                    <w:pStyle w:val="Caption"/>
+                    <w:rPr>
+                      <w:noProof/>
+                      <w:sz w:val="22"/>
+                      <w:szCs w:val="20"/>
+                    </w:rPr>
+                  </w:pPr>
+                  <w:r>
+                    <w:t xml:space="preserve">Figure </w:t>
+                  </w:r>
+                  <w:fldSimple w:instr=" SEQ Figure \* ARABIC ">
+                    <w:r>
+                      <w:rPr>
+                        <w:noProof/>
+                      </w:rPr>
+                      <w:t>1</w:t>
+                    </w:r>
+                  </w:fldSimple>
+                  <w:r>
+                    <w:t xml:space="preserve"> Arduino</w:t>
+                  </w:r>
+                  <w:r>
+                    <w:rPr>
+                      <w:noProof/>
+                    </w:rPr>
+                    <w:t xml:space="preserve"> Uno Rev3</w:t>
+                  </w:r>
+                </w:p>
+              </w:txbxContent>
+            </v:textbox>
+            <w10:wrap type="tight"/>
+          </v:shape>
+        </w:pict>
       </w:r>
     </w:p>
     <w:p/>
@@ -2061,7 +1947,7 @@
           <w:noProof/>
         </w:rPr>
         <w:drawing>
-          <wp:anchor distT="0" distB="0" distL="114300" distR="114300" simplePos="0" relativeHeight="251661312" behindDoc="1" locked="0" layoutInCell="1" allowOverlap="1" wp14:anchorId="4432FD45" wp14:editId="104AD7D8">
+          <wp:anchor distT="0" distB="0" distL="114300" distR="114300" simplePos="0" relativeHeight="251661312" behindDoc="1" locked="0" layoutInCell="1" allowOverlap="1" wp14:anchorId="4432FD45" wp14:editId="26BAE7FB">
             <wp:simplePos x="0" y="0"/>
             <wp:positionH relativeFrom="column">
               <wp:posOffset>1168400</wp:posOffset>
@@ -2137,144 +2023,39 @@
         <w:rPr>
           <w:noProof/>
         </w:rPr>
-        <mc:AlternateContent>
-          <mc:Choice Requires="wps">
-            <w:drawing>
-              <wp:anchor distT="0" distB="0" distL="114300" distR="114300" simplePos="0" relativeHeight="251663360" behindDoc="1" locked="0" layoutInCell="1" allowOverlap="1" wp14:anchorId="1191A23B" wp14:editId="46D84F13">
-                <wp:simplePos x="0" y="0"/>
-                <wp:positionH relativeFrom="column">
-                  <wp:posOffset>1943100</wp:posOffset>
-                </wp:positionH>
-                <wp:positionV relativeFrom="paragraph">
-                  <wp:posOffset>1181100</wp:posOffset>
-                </wp:positionV>
-                <wp:extent cx="2842895" cy="635"/>
-                <wp:effectExtent l="0" t="0" r="0" b="0"/>
-                <wp:wrapTight wrapText="bothSides">
-                  <wp:wrapPolygon edited="0">
-                    <wp:start x="0" y="0"/>
-                    <wp:lineTo x="0" y="21600"/>
-                    <wp:lineTo x="21600" y="21600"/>
-                    <wp:lineTo x="21600" y="0"/>
-                  </wp:wrapPolygon>
-                </wp:wrapTight>
-                <wp:docPr id="358571359" name="Text Box 1"/>
-                <wp:cNvGraphicFramePr/>
-                <a:graphic xmlns:a="http://schemas.openxmlformats.org/drawingml/2006/main">
-                  <a:graphicData uri="http://schemas.microsoft.com/office/word/2010/wordprocessingShape">
-                    <wps:wsp>
-                      <wps:cNvSpPr txBox="1"/>
-                      <wps:spPr>
-                        <a:xfrm>
-                          <a:off x="0" y="0"/>
-                          <a:ext cx="2842895" cy="635"/>
-                        </a:xfrm>
-                        <a:prstGeom prst="rect">
-                          <a:avLst/>
-                        </a:prstGeom>
-                        <a:solidFill>
-                          <a:prstClr val="white"/>
-                        </a:solidFill>
-                        <a:ln>
-                          <a:noFill/>
-                        </a:ln>
-                      </wps:spPr>
-                      <wps:txbx>
-                        <w:txbxContent>
-                          <w:p>
-                            <w:pPr>
-                              <w:pStyle w:val="Caption"/>
-                              <w:rPr>
-                                <w:noProof/>
-                                <w:sz w:val="22"/>
-                                <w:szCs w:val="20"/>
-                              </w:rPr>
-                            </w:pPr>
-                            <w:r>
-                              <w:t xml:space="preserve">Figure </w:t>
-                            </w:r>
-                            <w:r>
-                              <w:fldChar w:fldCharType="begin"/>
-                            </w:r>
-                            <w:r>
-                              <w:instrText xml:space="preserve"> SEQ Figure \* ARABIC </w:instrText>
-                            </w:r>
-                            <w:r>
-                              <w:fldChar w:fldCharType="separate"/>
-                            </w:r>
-                            <w:r>
-                              <w:rPr>
-                                <w:noProof/>
-                              </w:rPr>
-                              <w:t>2</w:t>
-                            </w:r>
-                            <w:r>
-                              <w:fldChar w:fldCharType="end"/>
-                            </w:r>
-                            <w:r>
-                              <w:t xml:space="preserve"> AD8232 ECG Sensor</w:t>
-                            </w:r>
-                          </w:p>
-                        </w:txbxContent>
-                      </wps:txbx>
-                      <wps:bodyPr rot="0" spcFirstLastPara="0" vertOverflow="overflow" horzOverflow="overflow" vert="horz" wrap="square" lIns="0" tIns="0" rIns="0" bIns="0" numCol="1" spcCol="0" rtlCol="0" fromWordArt="0" anchor="t" anchorCtr="0" forceAA="0" compatLnSpc="1">
-                        <a:prstTxWarp prst="textNoShape">
-                          <a:avLst/>
-                        </a:prstTxWarp>
-                        <a:spAutoFit/>
-                      </wps:bodyPr>
-                    </wps:wsp>
-                  </a:graphicData>
-                </a:graphic>
-              </wp:anchor>
-            </w:drawing>
-          </mc:Choice>
-          <mc:Fallback>
-            <w:pict>
-              <v:shape w14:anchorId="1191A23B" id="_x0000_s1027" type="#_x0000_t202" style="position:absolute;margin-left:153pt;margin-top:93pt;width:223.85pt;height:.05pt;z-index:-251653120;visibility:visible;mso-wrap-style:square;mso-wrap-distance-left:9pt;mso-wrap-distance-top:0;mso-wrap-distance-right:9pt;mso-wrap-distance-bottom:0;mso-position-horizontal:absolute;mso-position-horizontal-relative:text;mso-position-vertical:absolute;mso-position-vertical-relative:text;v-text-anchor:top" o:gfxdata="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" stroked="f">
-                <v:textbox style="mso-fit-shape-to-text:t" inset="0,0,0,0">
-                  <w:txbxContent>
-                    <w:p>
-                      <w:pPr>
-                        <w:pStyle w:val="Caption"/>
-                        <w:rPr>
-                          <w:noProof/>
-                          <w:sz w:val="22"/>
-                          <w:szCs w:val="20"/>
-                        </w:rPr>
-                      </w:pPr>
-                      <w:r>
-                        <w:t xml:space="preserve">Figure </w:t>
-                      </w:r>
-                      <w:r>
-                        <w:fldChar w:fldCharType="begin"/>
-                      </w:r>
-                      <w:r>
-                        <w:instrText xml:space="preserve"> SEQ Figure \* ARABIC </w:instrText>
-                      </w:r>
-                      <w:r>
-                        <w:fldChar w:fldCharType="separate"/>
-                      </w:r>
-                      <w:r>
-                        <w:rPr>
-                          <w:noProof/>
-                        </w:rPr>
-                        <w:t>2</w:t>
-                      </w:r>
-                      <w:r>
-                        <w:fldChar w:fldCharType="end"/>
-                      </w:r>
-                      <w:r>
-                        <w:t xml:space="preserve"> AD8232 ECG Sensor</w:t>
-                      </w:r>
-                    </w:p>
-                  </w:txbxContent>
-                </v:textbox>
-                <w10:wrap type="tight"/>
-              </v:shape>
-            </w:pict>
-          </mc:Fallback>
-        </mc:AlternateContent>
+        <w:pict w14:anchorId="0F29A3C1">
+          <v:shape id="_x0000_s1029" type="#_x0000_t202" style="position:absolute;margin-left:153pt;margin-top:93pt;width:223.85pt;height:.05pt;z-index:-251653120;visibility:visible;mso-wrap-style:square;mso-wrap-distance-left:9pt;mso-wrap-distance-top:0;mso-wrap-distance-right:9pt;mso-wrap-distance-bottom:0;mso-position-horizontal:absolute;mso-position-horizontal-relative:text;mso-position-vertical:absolute;mso-position-vertical-relative:text;v-text-anchor:top" o:gfxdata="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" stroked="f">
+            <v:textbox style="mso-fit-shape-to-text:t" inset="0,0,0,0">
+              <w:txbxContent>
+                <w:p>
+                  <w:pPr>
+                    <w:pStyle w:val="Caption"/>
+                    <w:rPr>
+                      <w:noProof/>
+                      <w:sz w:val="22"/>
+                      <w:szCs w:val="20"/>
+                    </w:rPr>
+                  </w:pPr>
+                  <w:r>
+                    <w:t xml:space="preserve">Figure </w:t>
+                  </w:r>
+                  <w:fldSimple w:instr=" SEQ Figure \* ARABIC ">
+                    <w:r>
+                      <w:rPr>
+                        <w:noProof/>
+                      </w:rPr>
+                      <w:t>2</w:t>
+                    </w:r>
+                  </w:fldSimple>
+                  <w:r>
+                    <w:t xml:space="preserve"> AD8232 ECG Sensor</w:t>
+                  </w:r>
+                </w:p>
+              </w:txbxContent>
+            </v:textbox>
+            <w10:wrap type="tight"/>
+          </v:shape>
+        </w:pict>
       </w:r>
     </w:p>
     <w:p/>
@@ -2340,144 +2121,39 @@
         <w:rPr>
           <w:noProof/>
         </w:rPr>
-        <mc:AlternateContent>
-          <mc:Choice Requires="wps">
-            <w:drawing>
-              <wp:anchor distT="0" distB="0" distL="114300" distR="114300" simplePos="0" relativeHeight="251669504" behindDoc="1" locked="0" layoutInCell="1" allowOverlap="1" wp14:anchorId="39FB6686" wp14:editId="6AFC7B5A">
-                <wp:simplePos x="0" y="0"/>
-                <wp:positionH relativeFrom="column">
-                  <wp:posOffset>3057525</wp:posOffset>
-                </wp:positionH>
-                <wp:positionV relativeFrom="paragraph">
-                  <wp:posOffset>1638935</wp:posOffset>
-                </wp:positionV>
-                <wp:extent cx="2564765" cy="635"/>
-                <wp:effectExtent l="0" t="0" r="0" b="0"/>
-                <wp:wrapTight wrapText="bothSides">
-                  <wp:wrapPolygon edited="0">
-                    <wp:start x="0" y="0"/>
-                    <wp:lineTo x="0" y="21600"/>
-                    <wp:lineTo x="21600" y="21600"/>
-                    <wp:lineTo x="21600" y="0"/>
-                  </wp:wrapPolygon>
-                </wp:wrapTight>
-                <wp:docPr id="617987780" name="Text Box 1"/>
-                <wp:cNvGraphicFramePr/>
-                <a:graphic xmlns:a="http://schemas.openxmlformats.org/drawingml/2006/main">
-                  <a:graphicData uri="http://schemas.microsoft.com/office/word/2010/wordprocessingShape">
-                    <wps:wsp>
-                      <wps:cNvSpPr txBox="1"/>
-                      <wps:spPr>
-                        <a:xfrm>
-                          <a:off x="0" y="0"/>
-                          <a:ext cx="2564765" cy="635"/>
-                        </a:xfrm>
-                        <a:prstGeom prst="rect">
-                          <a:avLst/>
-                        </a:prstGeom>
-                        <a:solidFill>
-                          <a:prstClr val="white"/>
-                        </a:solidFill>
-                        <a:ln>
-                          <a:noFill/>
-                        </a:ln>
-                      </wps:spPr>
-                      <wps:txbx>
-                        <w:txbxContent>
-                          <w:p>
-                            <w:pPr>
-                              <w:pStyle w:val="Caption"/>
-                              <w:rPr>
-                                <w:noProof/>
-                                <w:sz w:val="22"/>
-                                <w:szCs w:val="20"/>
-                              </w:rPr>
-                            </w:pPr>
-                            <w:r>
-                              <w:t xml:space="preserve">Figure </w:t>
-                            </w:r>
-                            <w:r>
-                              <w:fldChar w:fldCharType="begin"/>
-                            </w:r>
-                            <w:r>
-                              <w:instrText xml:space="preserve"> SEQ Figure \* ARABIC </w:instrText>
-                            </w:r>
-                            <w:r>
-                              <w:fldChar w:fldCharType="separate"/>
-                            </w:r>
-                            <w:r>
-                              <w:rPr>
-                                <w:noProof/>
-                              </w:rPr>
-                              <w:t>3</w:t>
-                            </w:r>
-                            <w:r>
-                              <w:fldChar w:fldCharType="end"/>
-                            </w:r>
-                            <w:r>
-                              <w:t xml:space="preserve"> Piezoelectric Sensor 2</w:t>
-                            </w:r>
-                          </w:p>
-                        </w:txbxContent>
-                      </wps:txbx>
-                      <wps:bodyPr rot="0" spcFirstLastPara="0" vertOverflow="overflow" horzOverflow="overflow" vert="horz" wrap="square" lIns="0" tIns="0" rIns="0" bIns="0" numCol="1" spcCol="0" rtlCol="0" fromWordArt="0" anchor="t" anchorCtr="0" forceAA="0" compatLnSpc="1">
-                        <a:prstTxWarp prst="textNoShape">
-                          <a:avLst/>
-                        </a:prstTxWarp>
-                        <a:spAutoFit/>
-                      </wps:bodyPr>
-                    </wps:wsp>
-                  </a:graphicData>
-                </a:graphic>
-              </wp:anchor>
-            </w:drawing>
-          </mc:Choice>
-          <mc:Fallback>
-            <w:pict>
-              <v:shape w14:anchorId="39FB6686" id="_x0000_s1028" type="#_x0000_t202" style="position:absolute;margin-left:240.75pt;margin-top:129.05pt;width:201.95pt;height:.05pt;z-index:-251646976;visibility:visible;mso-wrap-style:square;mso-wrap-distance-left:9pt;mso-wrap-distance-top:0;mso-wrap-distance-right:9pt;mso-wrap-distance-bottom:0;mso-position-horizontal:absolute;mso-position-horizontal-relative:text;mso-position-vertical:absolute;mso-position-vertical-relative:text;v-text-anchor:top" o:gfxdata="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" stroked="f">
-                <v:textbox style="mso-fit-shape-to-text:t" inset="0,0,0,0">
-                  <w:txbxContent>
-                    <w:p>
-                      <w:pPr>
-                        <w:pStyle w:val="Caption"/>
-                        <w:rPr>
-                          <w:noProof/>
-                          <w:sz w:val="22"/>
-                          <w:szCs w:val="20"/>
-                        </w:rPr>
-                      </w:pPr>
-                      <w:r>
-                        <w:t xml:space="preserve">Figure </w:t>
-                      </w:r>
-                      <w:r>
-                        <w:fldChar w:fldCharType="begin"/>
-                      </w:r>
-                      <w:r>
-                        <w:instrText xml:space="preserve"> SEQ Figure \* ARABIC </w:instrText>
-                      </w:r>
-                      <w:r>
-                        <w:fldChar w:fldCharType="separate"/>
-                      </w:r>
-                      <w:r>
-                        <w:rPr>
-                          <w:noProof/>
-                        </w:rPr>
-                        <w:t>3</w:t>
-                      </w:r>
-                      <w:r>
-                        <w:fldChar w:fldCharType="end"/>
-                      </w:r>
-                      <w:r>
-                        <w:t xml:space="preserve"> Piezoelectric Sensor 2</w:t>
-                      </w:r>
-                    </w:p>
-                  </w:txbxContent>
-                </v:textbox>
-                <w10:wrap type="tight"/>
-              </v:shape>
-            </w:pict>
-          </mc:Fallback>
-        </mc:AlternateContent>
+        <w:pict w14:anchorId="07C3E8DD">
+          <v:shape id="_x0000_s1028" type="#_x0000_t202" style="position:absolute;margin-left:240.75pt;margin-top:129.05pt;width:201.95pt;height:.05pt;z-index:-251646976;visibility:visible;mso-wrap-style:square;mso-wrap-distance-left:9pt;mso-wrap-distance-top:0;mso-wrap-distance-right:9pt;mso-wrap-distance-bottom:0;mso-position-horizontal:absolute;mso-position-horizontal-relative:text;mso-position-vertical:absolute;mso-position-vertical-relative:text;v-text-anchor:top" o:gfxdata="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" stroked="f">
+            <v:textbox style="mso-fit-shape-to-text:t" inset="0,0,0,0">
+              <w:txbxContent>
+                <w:p>
+                  <w:pPr>
+                    <w:pStyle w:val="Caption"/>
+                    <w:rPr>
+                      <w:noProof/>
+                      <w:sz w:val="22"/>
+                      <w:szCs w:val="20"/>
+                    </w:rPr>
+                  </w:pPr>
+                  <w:r>
+                    <w:t xml:space="preserve">Figure </w:t>
+                  </w:r>
+                  <w:fldSimple w:instr=" SEQ Figure \* ARABIC ">
+                    <w:r>
+                      <w:rPr>
+                        <w:noProof/>
+                      </w:rPr>
+                      <w:t>3</w:t>
+                    </w:r>
+                  </w:fldSimple>
+                  <w:r>
+                    <w:t xml:space="preserve"> Piezoelectric Sensor 2</w:t>
+                  </w:r>
+                </w:p>
+              </w:txbxContent>
+            </v:textbox>
+            <w10:wrap type="tight"/>
+          </v:shape>
+        </w:pict>
       </w:r>
       <w:r>
         <w:rPr>
@@ -2558,144 +2234,39 @@
         <w:rPr>
           <w:noProof/>
         </w:rPr>
-        <mc:AlternateContent>
-          <mc:Choice Requires="wps">
-            <w:drawing>
-              <wp:anchor distT="0" distB="0" distL="114300" distR="114300" simplePos="0" relativeHeight="251667456" behindDoc="1" locked="0" layoutInCell="1" allowOverlap="1" wp14:anchorId="1FB96C2A" wp14:editId="6637EEBA">
-                <wp:simplePos x="0" y="0"/>
-                <wp:positionH relativeFrom="column">
-                  <wp:posOffset>342900</wp:posOffset>
-                </wp:positionH>
-                <wp:positionV relativeFrom="paragraph">
-                  <wp:posOffset>1835785</wp:posOffset>
-                </wp:positionV>
-                <wp:extent cx="2152650" cy="635"/>
-                <wp:effectExtent l="0" t="0" r="0" b="0"/>
-                <wp:wrapTight wrapText="bothSides">
-                  <wp:wrapPolygon edited="0">
-                    <wp:start x="0" y="0"/>
-                    <wp:lineTo x="0" y="21600"/>
-                    <wp:lineTo x="21600" y="21600"/>
-                    <wp:lineTo x="21600" y="0"/>
-                  </wp:wrapPolygon>
-                </wp:wrapTight>
-                <wp:docPr id="74266880" name="Text Box 1"/>
-                <wp:cNvGraphicFramePr/>
-                <a:graphic xmlns:a="http://schemas.openxmlformats.org/drawingml/2006/main">
-                  <a:graphicData uri="http://schemas.microsoft.com/office/word/2010/wordprocessingShape">
-                    <wps:wsp>
-                      <wps:cNvSpPr txBox="1"/>
-                      <wps:spPr>
-                        <a:xfrm>
-                          <a:off x="0" y="0"/>
-                          <a:ext cx="2152650" cy="635"/>
-                        </a:xfrm>
-                        <a:prstGeom prst="rect">
-                          <a:avLst/>
-                        </a:prstGeom>
-                        <a:solidFill>
-                          <a:prstClr val="white"/>
-                        </a:solidFill>
-                        <a:ln>
-                          <a:noFill/>
-                        </a:ln>
-                      </wps:spPr>
-                      <wps:txbx>
-                        <w:txbxContent>
-                          <w:p>
-                            <w:pPr>
-                              <w:pStyle w:val="Caption"/>
-                              <w:rPr>
-                                <w:noProof/>
-                                <w:sz w:val="22"/>
-                                <w:szCs w:val="20"/>
-                              </w:rPr>
-                            </w:pPr>
-                            <w:r>
-                              <w:t xml:space="preserve">Figure </w:t>
-                            </w:r>
-                            <w:r>
-                              <w:fldChar w:fldCharType="begin"/>
-                            </w:r>
-                            <w:r>
-                              <w:instrText xml:space="preserve"> SEQ Figure \* ARABIC </w:instrText>
-                            </w:r>
-                            <w:r>
-                              <w:fldChar w:fldCharType="separate"/>
-                            </w:r>
-                            <w:r>
-                              <w:rPr>
-                                <w:noProof/>
-                              </w:rPr>
-                              <w:t>4</w:t>
-                            </w:r>
-                            <w:r>
-                              <w:fldChar w:fldCharType="end"/>
-                            </w:r>
-                            <w:r>
-                              <w:t xml:space="preserve"> Piezoelectric Sensor 1</w:t>
-                            </w:r>
-                          </w:p>
-                        </w:txbxContent>
-                      </wps:txbx>
-                      <wps:bodyPr rot="0" spcFirstLastPara="0" vertOverflow="overflow" horzOverflow="overflow" vert="horz" wrap="square" lIns="0" tIns="0" rIns="0" bIns="0" numCol="1" spcCol="0" rtlCol="0" fromWordArt="0" anchor="t" anchorCtr="0" forceAA="0" compatLnSpc="1">
-                        <a:prstTxWarp prst="textNoShape">
-                          <a:avLst/>
-                        </a:prstTxWarp>
-                        <a:spAutoFit/>
-                      </wps:bodyPr>
-                    </wps:wsp>
-                  </a:graphicData>
-                </a:graphic>
-              </wp:anchor>
-            </w:drawing>
-          </mc:Choice>
-          <mc:Fallback>
-            <w:pict>
-              <v:shape w14:anchorId="1FB96C2A" id="_x0000_s1029" type="#_x0000_t202" style="position:absolute;margin-left:27pt;margin-top:144.55pt;width:169.5pt;height:.05pt;z-index:-251649024;visibility:visible;mso-wrap-style:square;mso-wrap-distance-left:9pt;mso-wrap-distance-top:0;mso-wrap-distance-right:9pt;mso-wrap-distance-bottom:0;mso-position-horizontal:absolute;mso-position-horizontal-relative:text;mso-position-vertical:absolute;mso-position-vertical-relative:text;v-text-anchor:top" o:gfxdata="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" stroked="f">
-                <v:textbox style="mso-fit-shape-to-text:t" inset="0,0,0,0">
-                  <w:txbxContent>
-                    <w:p>
-                      <w:pPr>
-                        <w:pStyle w:val="Caption"/>
-                        <w:rPr>
-                          <w:noProof/>
-                          <w:sz w:val="22"/>
-                          <w:szCs w:val="20"/>
-                        </w:rPr>
-                      </w:pPr>
-                      <w:r>
-                        <w:t xml:space="preserve">Figure </w:t>
-                      </w:r>
-                      <w:r>
-                        <w:fldChar w:fldCharType="begin"/>
-                      </w:r>
-                      <w:r>
-                        <w:instrText xml:space="preserve"> SEQ Figure \* ARABIC </w:instrText>
-                      </w:r>
-                      <w:r>
-                        <w:fldChar w:fldCharType="separate"/>
-                      </w:r>
-                      <w:r>
-                        <w:rPr>
-                          <w:noProof/>
-                        </w:rPr>
-                        <w:t>4</w:t>
-                      </w:r>
-                      <w:r>
-                        <w:fldChar w:fldCharType="end"/>
-                      </w:r>
-                      <w:r>
-                        <w:t xml:space="preserve"> Piezoelectric Sensor 1</w:t>
-                      </w:r>
-                    </w:p>
-                  </w:txbxContent>
-                </v:textbox>
-                <w10:wrap type="tight"/>
-              </v:shape>
-            </w:pict>
-          </mc:Fallback>
-        </mc:AlternateContent>
+        <w:pict w14:anchorId="0E7433B4">
+          <v:shape id="_x0000_s1027" type="#_x0000_t202" style="position:absolute;margin-left:27pt;margin-top:144.55pt;width:169.5pt;height:.05pt;z-index:-251649024;visibility:visible;mso-wrap-style:square;mso-wrap-distance-left:9pt;mso-wrap-distance-top:0;mso-wrap-distance-right:9pt;mso-wrap-distance-bottom:0;mso-position-horizontal:absolute;mso-position-horizontal-relative:text;mso-position-vertical:absolute;mso-position-vertical-relative:text;v-text-anchor:top" o:gfxdata="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" stroked="f">
+            <v:textbox style="mso-fit-shape-to-text:t" inset="0,0,0,0">
+              <w:txbxContent>
+                <w:p>
+                  <w:pPr>
+                    <w:pStyle w:val="Caption"/>
+                    <w:rPr>
+                      <w:noProof/>
+                      <w:sz w:val="22"/>
+                      <w:szCs w:val="20"/>
+                    </w:rPr>
+                  </w:pPr>
+                  <w:r>
+                    <w:t xml:space="preserve">Figure </w:t>
+                  </w:r>
+                  <w:fldSimple w:instr=" SEQ Figure \* ARABIC ">
+                    <w:r>
+                      <w:rPr>
+                        <w:noProof/>
+                      </w:rPr>
+                      <w:t>4</w:t>
+                    </w:r>
+                  </w:fldSimple>
+                  <w:r>
+                    <w:t xml:space="preserve"> Piezoelectric Sensor 1</w:t>
+                  </w:r>
+                </w:p>
+              </w:txbxContent>
+            </v:textbox>
+            <w10:wrap type="tight"/>
+          </v:shape>
+        </w:pict>
       </w:r>
       <w:r>
         <w:rPr>
@@ -2807,6 +2378,9 @@
         <w:keepNext/>
       </w:pPr>
       <w:r>
+        <w:rPr>
+          <w:noProof/>
+        </w:rPr>
         <w:lastRenderedPageBreak/>
         <w:drawing>
           <wp:inline distT="0" distB="0" distL="0" distR="0" wp14:anchorId="6D6FFA72" wp14:editId="6B615671">
@@ -2852,24 +2426,14 @@
       <w:r>
         <w:t xml:space="preserve">Figure </w:t>
       </w:r>
-      <w:r>
-        <w:fldChar w:fldCharType="begin"/>
-      </w:r>
-      <w:r>
-        <w:instrText xml:space="preserve"> SEQ Figure \* ARABIC </w:instrText>
-      </w:r>
-      <w:r>
-        <w:fldChar w:fldCharType="separate"/>
-      </w:r>
-      <w:r>
-        <w:rPr>
-          <w:noProof/>
-        </w:rPr>
-        <w:t>5</w:t>
-      </w:r>
-      <w:r>
-        <w:fldChar w:fldCharType="end"/>
-      </w:r>
+      <w:fldSimple w:instr=" SEQ Figure \* ARABIC ">
+        <w:r>
+          <w:rPr>
+            <w:noProof/>
+          </w:rPr>
+          <w:t>5</w:t>
+        </w:r>
+      </w:fldSimple>
       <w:r>
         <w:t xml:space="preserve"> Android Studio IDE</w:t>
       </w:r>
@@ -2933,144 +2497,43 @@
           <w:noProof/>
         </w:rPr>
         <w:lastRenderedPageBreak/>
-        <mc:AlternateContent>
-          <mc:Choice Requires="wps">
-            <w:drawing>
-              <wp:anchor distT="0" distB="0" distL="114300" distR="114300" simplePos="0" relativeHeight="251672576" behindDoc="1" locked="0" layoutInCell="1" allowOverlap="1" wp14:anchorId="450C593F" wp14:editId="295D9C94">
-                <wp:simplePos x="0" y="0"/>
-                <wp:positionH relativeFrom="column">
-                  <wp:posOffset>0</wp:posOffset>
-                </wp:positionH>
-                <wp:positionV relativeFrom="paragraph">
-                  <wp:posOffset>2379345</wp:posOffset>
-                </wp:positionV>
-                <wp:extent cx="4377055" cy="635"/>
-                <wp:effectExtent l="0" t="0" r="0" b="0"/>
-                <wp:wrapTight wrapText="bothSides">
-                  <wp:wrapPolygon edited="0">
-                    <wp:start x="0" y="0"/>
-                    <wp:lineTo x="0" y="21600"/>
-                    <wp:lineTo x="21600" y="21600"/>
-                    <wp:lineTo x="21600" y="0"/>
-                  </wp:wrapPolygon>
-                </wp:wrapTight>
-                <wp:docPr id="1835917606" name="Text Box 1"/>
-                <wp:cNvGraphicFramePr/>
-                <a:graphic xmlns:a="http://schemas.openxmlformats.org/drawingml/2006/main">
-                  <a:graphicData uri="http://schemas.microsoft.com/office/word/2010/wordprocessingShape">
-                    <wps:wsp>
-                      <wps:cNvSpPr txBox="1"/>
-                      <wps:spPr>
-                        <a:xfrm>
-                          <a:off x="0" y="0"/>
-                          <a:ext cx="4377055" cy="635"/>
-                        </a:xfrm>
-                        <a:prstGeom prst="rect">
-                          <a:avLst/>
-                        </a:prstGeom>
-                        <a:solidFill>
-                          <a:prstClr val="white"/>
-                        </a:solidFill>
-                        <a:ln>
-                          <a:noFill/>
-                        </a:ln>
-                      </wps:spPr>
-                      <wps:txbx>
-                        <w:txbxContent>
-                          <w:p>
-                            <w:pPr>
-                              <w:pStyle w:val="Caption"/>
-                              <w:rPr>
-                                <w:sz w:val="22"/>
-                                <w:szCs w:val="20"/>
-                              </w:rPr>
-                            </w:pPr>
-                            <w:r>
-                              <w:t xml:space="preserve">Figure </w:t>
-                            </w:r>
-                            <w:r>
-                              <w:fldChar w:fldCharType="begin"/>
-                            </w:r>
-                            <w:r>
-                              <w:instrText xml:space="preserve"> SEQ Figure \* ARABIC </w:instrText>
-                            </w:r>
-                            <w:r>
-                              <w:fldChar w:fldCharType="separate"/>
-                            </w:r>
-                            <w:r>
-                              <w:rPr>
-                                <w:noProof/>
-                              </w:rPr>
-                              <w:t>6</w:t>
-                            </w:r>
-                            <w:r>
-                              <w:fldChar w:fldCharType="end"/>
-                            </w:r>
-                            <w:r>
-                              <w:t xml:space="preserve"> Figma.</w:t>
-                            </w:r>
-                          </w:p>
-                        </w:txbxContent>
-                      </wps:txbx>
-                      <wps:bodyPr rot="0" spcFirstLastPara="0" vertOverflow="overflow" horzOverflow="overflow" vert="horz" wrap="square" lIns="0" tIns="0" rIns="0" bIns="0" numCol="1" spcCol="0" rtlCol="0" fromWordArt="0" anchor="t" anchorCtr="0" forceAA="0" compatLnSpc="1">
-                        <a:prstTxWarp prst="textNoShape">
-                          <a:avLst/>
-                        </a:prstTxWarp>
-                        <a:spAutoFit/>
-                      </wps:bodyPr>
-                    </wps:wsp>
-                  </a:graphicData>
-                </a:graphic>
-              </wp:anchor>
-            </w:drawing>
-          </mc:Choice>
-          <mc:Fallback>
-            <w:pict>
-              <v:shape w14:anchorId="450C593F" id="_x0000_s1030" type="#_x0000_t202" style="position:absolute;margin-left:0;margin-top:187.35pt;width:344.65pt;height:.05pt;z-index:-251643904;visibility:visible;mso-wrap-style:square;mso-wrap-distance-left:9pt;mso-wrap-distance-top:0;mso-wrap-distance-right:9pt;mso-wrap-distance-bottom:0;mso-position-horizontal:absolute;mso-position-horizontal-relative:text;mso-position-vertical:absolute;mso-position-vertical-relative:text;v-text-anchor:top" o:gfxdata="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" stroked="f">
-                <v:textbox style="mso-fit-shape-to-text:t" inset="0,0,0,0">
-                  <w:txbxContent>
-                    <w:p>
-                      <w:pPr>
-                        <w:pStyle w:val="Caption"/>
-                        <w:rPr>
-                          <w:sz w:val="22"/>
-                          <w:szCs w:val="20"/>
-                        </w:rPr>
-                      </w:pPr>
-                      <w:r>
-                        <w:t xml:space="preserve">Figure </w:t>
-                      </w:r>
-                      <w:r>
-                        <w:fldChar w:fldCharType="begin"/>
-                      </w:r>
-                      <w:r>
-                        <w:instrText xml:space="preserve"> SEQ Figure \* ARABIC </w:instrText>
-                      </w:r>
-                      <w:r>
-                        <w:fldChar w:fldCharType="separate"/>
-                      </w:r>
-                      <w:r>
-                        <w:rPr>
-                          <w:noProof/>
-                        </w:rPr>
-                        <w:t>6</w:t>
-                      </w:r>
-                      <w:r>
-                        <w:fldChar w:fldCharType="end"/>
-                      </w:r>
-                      <w:r>
-                        <w:t xml:space="preserve"> Figma.</w:t>
-                      </w:r>
-                    </w:p>
-                  </w:txbxContent>
-                </v:textbox>
-                <w10:wrap type="tight"/>
-              </v:shape>
-            </w:pict>
-          </mc:Fallback>
-        </mc:AlternateContent>
-      </w:r>
-      <w:r>
+        <w:pict w14:anchorId="2CF983B5">
+          <v:shape id="_x0000_s1026" type="#_x0000_t202" style="position:absolute;margin-left:0;margin-top:187.35pt;width:344.65pt;height:.05pt;z-index:-251643904;visibility:visible;mso-wrap-style:square;mso-wrap-distance-left:9pt;mso-wrap-distance-top:0;mso-wrap-distance-right:9pt;mso-wrap-distance-bottom:0;mso-position-horizontal:absolute;mso-position-horizontal-relative:text;mso-position-vertical:absolute;mso-position-vertical-relative:text;v-text-anchor:top" o:gfxdata="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" stroked="f">
+            <v:textbox style="mso-fit-shape-to-text:t" inset="0,0,0,0">
+              <w:txbxContent>
+                <w:p>
+                  <w:pPr>
+                    <w:pStyle w:val="Caption"/>
+                    <w:rPr>
+                      <w:sz w:val="22"/>
+                      <w:szCs w:val="20"/>
+                    </w:rPr>
+                  </w:pPr>
+                  <w:r>
+                    <w:t xml:space="preserve">Figure </w:t>
+                  </w:r>
+                  <w:fldSimple w:instr=" SEQ Figure \* ARABIC ">
+                    <w:r>
+                      <w:rPr>
+                        <w:noProof/>
+                      </w:rPr>
+                      <w:t>6</w:t>
+                    </w:r>
+                  </w:fldSimple>
+                  <w:r>
+                    <w:t xml:space="preserve"> Figma.</w:t>
+                  </w:r>
+                </w:p>
+              </w:txbxContent>
+            </v:textbox>
+            <w10:wrap type="tight"/>
+          </v:shape>
+        </w:pict>
+      </w:r>
+      <w:r>
+        <w:rPr>
+          <w:noProof/>
+        </w:rPr>
         <w:drawing>
           <wp:anchor distT="0" distB="0" distL="114300" distR="114300" simplePos="0" relativeHeight="251670528" behindDoc="1" locked="0" layoutInCell="1" allowOverlap="1" wp14:anchorId="7DDEF1F9" wp14:editId="0C4CC099">
             <wp:simplePos x="0" y="0"/>
@@ -3166,20 +2629,18 @@
     <w:bookmarkStart w:id="11" w:name="_Toc160917774" w:displacedByCustomXml="next"/>
     <w:sdt>
       <w:sdtPr>
+        <w:rPr>
+          <w:rFonts w:asciiTheme="minorHAnsi" w:eastAsiaTheme="minorHAnsi" w:hAnsiTheme="minorHAnsi" w:cstheme="minorBidi"/>
+          <w:color w:val="auto"/>
+          <w:sz w:val="22"/>
+          <w:szCs w:val="20"/>
+        </w:rPr>
         <w:id w:val="-205175763"/>
         <w:docPartObj>
           <w:docPartGallery w:val="Bibliographies"/>
           <w:docPartUnique/>
         </w:docPartObj>
       </w:sdtPr>
-      <w:sdtEndPr>
-        <w:rPr>
-          <w:rFonts w:asciiTheme="minorHAnsi" w:eastAsiaTheme="minorHAnsi" w:hAnsiTheme="minorHAnsi" w:cstheme="minorBidi"/>
-          <w:color w:val="auto"/>
-          <w:sz w:val="22"/>
-          <w:szCs w:val="20"/>
-        </w:rPr>
-      </w:sdtEndPr>
       <w:sdtContent>
         <w:p>
           <w:pPr>
@@ -4258,6 +3719,7 @@
   <w:style w:type="character" w:default="1" w:styleId="DefaultParagraphFont">
     <w:name w:val="Default Paragraph Font"/>
     <w:uiPriority w:val="1"/>
+    <w:semiHidden/>
     <w:unhideWhenUsed/>
   </w:style>
   <w:style w:type="table" w:default="1" w:styleId="TableNormal">
@@ -4584,7 +4046,6 @@
       <w:kern w:val="0"/>
       <w:szCs w:val="22"/>
       <w:lang w:bidi="ar-SA"/>
-      <w14:ligatures w14:val="none"/>
     </w:rPr>
   </w:style>
   <w:style w:type="character" w:customStyle="1" w:styleId="NoSpacingChar">
@@ -4598,7 +4059,6 @@
       <w:kern w:val="0"/>
       <w:szCs w:val="22"/>
       <w:lang w:bidi="ar-SA"/>
-      <w14:ligatures w14:val="none"/>
     </w:rPr>
   </w:style>
   <w:style w:type="paragraph" w:styleId="TOCHeading">
@@ -4618,7 +4078,6 @@
       <w:sz w:val="32"/>
       <w:szCs w:val="32"/>
       <w:lang w:bidi="ar-SA"/>
-      <w14:ligatures w14:val="none"/>
     </w:rPr>
   </w:style>
   <w:style w:type="paragraph" w:styleId="TOC1">
@@ -4683,6 +4142,16 @@
     <w:uiPriority w:val="37"/>
     <w:unhideWhenUsed/>
     <w:rsid w:val="00737C57"/>
+  </w:style>
+  <w:style w:type="character" w:styleId="PlaceholderText">
+    <w:name w:val="Placeholder Text"/>
+    <w:basedOn w:val="DefaultParagraphFont"/>
+    <w:uiPriority w:val="99"/>
+    <w:semiHidden/>
+    <w:rsid w:val="00D66973"/>
+    <w:rPr>
+      <w:color w:val="666666"/>
+    </w:rPr>
   </w:style>
 </w:styles>
 </file>
@@ -4812,8 +4281,10 @@
   <w:rsids>
     <w:rsidRoot w:val="003C71C7"/>
     <w:rsid w:val="003C71C7"/>
+    <w:rsid w:val="003E38B8"/>
     <w:rsid w:val="005F60E0"/>
     <w:rsid w:val="007E3AB8"/>
+    <w:rsid w:val="0084791A"/>
     <w:rsid w:val="00E13DB9"/>
   </w:rsids>
   <m:mathPr>
@@ -5272,6 +4743,16 @@
   <w:style w:type="paragraph" w:customStyle="1" w:styleId="A1325C0E782248DCABA7BDFBB2CC35C0">
     <w:name w:val="A1325C0E782248DCABA7BDFBB2CC35C0"/>
     <w:rsid w:val="003C71C7"/>
+  </w:style>
+  <w:style w:type="character" w:styleId="PlaceholderText">
+    <w:name w:val="Placeholder Text"/>
+    <w:basedOn w:val="DefaultParagraphFont"/>
+    <w:uiPriority w:val="99"/>
+    <w:semiHidden/>
+    <w:rsid w:val="0084791A"/>
+    <w:rPr>
+      <w:color w:val="666666"/>
+    </w:rPr>
   </w:style>
 </w:styles>
 </file>

</xml_diff>